<commit_message>
Agregando margen de victoria y net rating en v2
</commit_message>
<xml_diff>
--- a/Archivos/El Proyecto.docx
+++ b/Archivos/El Proyecto.docx
@@ -377,6 +377,40 @@
           <w:szCs w:val="24"/>
         </w:rPr>
         <w:t>Días de descanso de los últimos 5 partidos.</w:t>
+      </w:r>
+    </w:p>
+    <w:p>
+      <w:pPr>
+        <w:pStyle w:val="Prrafodelista"/>
+        <w:numPr>
+          <w:ilvl w:val="0"/>
+          <w:numId w:val="1"/>
+        </w:numPr>
+        <w:rPr>
+          <w:sz w:val="24"/>
+          <w:szCs w:val="24"/>
+        </w:rPr>
+      </w:pPr>
+      <w:r>
+        <w:rPr>
+          <w:sz w:val="24"/>
+          <w:szCs w:val="24"/>
+        </w:rPr>
+        <w:t>Simple Rating System</w:t>
+      </w:r>
+      <w:r>
+        <w:rPr>
+          <w:sz w:val="24"/>
+          <w:szCs w:val="24"/>
+        </w:rPr>
+        <w:t xml:space="preserve"> del equipo</w:t>
+      </w:r>
+      <w:r>
+        <w:rPr>
+          <w:sz w:val="24"/>
+          <w:szCs w:val="24"/>
+        </w:rPr>
+        <w:t>.</w:t>
       </w:r>
     </w:p>
     <w:p>

</xml_diff>